<commit_message>
References and chatbot updates
</commit_message>
<xml_diff>
--- a/ProjectDocumentation/Project_Plan_document_v1.4.docx
+++ b/ProjectDocumentation/Project_Plan_document_v1.4.docx
@@ -1123,8 +1123,6 @@
               </w:rPr>
               <w:t xml:space="preserve"> and references</w:t>
             </w:r>
-            <w:bookmarkStart w:id="0" w:name="_GoBack"/>
-            <w:bookmarkEnd w:id="0"/>
           </w:p>
         </w:tc>
         <w:tc>
@@ -2684,9 +2682,9 @@
         </w:rPr>
         <w:br w:type="page"/>
       </w:r>
-      <w:bookmarkStart w:id="1" w:name="_Toc527861938"/>
-      <w:bookmarkStart w:id="2" w:name="_Toc38451896"/>
-      <w:bookmarkStart w:id="3" w:name="_Toc443819592"/>
+      <w:bookmarkStart w:id="0" w:name="_Toc527861938"/>
+      <w:bookmarkStart w:id="1" w:name="_Toc38451896"/>
+      <w:bookmarkStart w:id="2" w:name="_Toc443819592"/>
       <w:r>
         <w:rPr>
           <w:rFonts w:asciiTheme="majorHAnsi" w:hAnsiTheme="majorHAnsi"/>
@@ -2694,28 +2692,21 @@
         <w:lastRenderedPageBreak/>
         <w:t>Introduction</w:t>
       </w:r>
+      <w:bookmarkEnd w:id="0"/>
       <w:bookmarkEnd w:id="1"/>
-      <w:bookmarkEnd w:id="2"/>
-    </w:p>
-    <w:p>
-      <w:pPr>
-        <w:rPr>
-          <w:rFonts w:asciiTheme="majorHAnsi" w:hAnsiTheme="majorHAnsi"/>
-        </w:rPr>
-      </w:pPr>
     </w:p>
     <w:p>
       <w:pPr>
         <w:pStyle w:val="Heading2"/>
       </w:pPr>
-      <w:bookmarkStart w:id="4" w:name="_Toc473279532"/>
-      <w:bookmarkStart w:id="5" w:name="_Toc38451897"/>
-      <w:bookmarkStart w:id="6" w:name="_Toc527861939"/>
+      <w:bookmarkStart w:id="3" w:name="_Toc473279532"/>
+      <w:bookmarkStart w:id="4" w:name="_Toc38451897"/>
+      <w:bookmarkStart w:id="5" w:name="_Toc527861939"/>
       <w:r>
         <w:t>Purpose of this document</w:t>
       </w:r>
+      <w:bookmarkEnd w:id="3"/>
       <w:bookmarkEnd w:id="4"/>
-      <w:bookmarkEnd w:id="5"/>
     </w:p>
     <w:p>
       <w:pPr>
@@ -2766,13 +2757,13 @@
       <w:pPr>
         <w:pStyle w:val="Heading2"/>
       </w:pPr>
-      <w:bookmarkStart w:id="7" w:name="_Toc473279534"/>
-      <w:bookmarkStart w:id="8" w:name="_Toc38451898"/>
+      <w:bookmarkStart w:id="6" w:name="_Toc473279534"/>
+      <w:bookmarkStart w:id="7" w:name="_Toc38451898"/>
       <w:r>
         <w:t>Intended Audience</w:t>
       </w:r>
+      <w:bookmarkEnd w:id="6"/>
       <w:bookmarkEnd w:id="7"/>
-      <w:bookmarkEnd w:id="8"/>
     </w:p>
     <w:p>
       <w:pPr>
@@ -2865,89 +2856,89 @@
       <w:pPr>
         <w:pStyle w:val="Heading2"/>
       </w:pPr>
-      <w:bookmarkStart w:id="9" w:name="_Toc473279535"/>
-      <w:bookmarkStart w:id="10" w:name="_Toc38451899"/>
+      <w:bookmarkStart w:id="8" w:name="_Toc473279535"/>
+      <w:bookmarkStart w:id="9" w:name="_Toc38451899"/>
       <w:r>
         <w:t>Scope</w:t>
       </w:r>
+      <w:bookmarkEnd w:id="8"/>
       <w:bookmarkEnd w:id="9"/>
+    </w:p>
+    <w:p>
+      <w:pPr>
+        <w:ind w:firstLine="720"/>
+        <w:rPr>
+          <w:rFonts w:asciiTheme="majorHAnsi" w:hAnsiTheme="majorHAnsi"/>
+        </w:rPr>
+      </w:pPr>
+      <w:r>
+        <w:rPr>
+          <w:rFonts w:asciiTheme="majorHAnsi" w:hAnsiTheme="majorHAnsi"/>
+        </w:rPr>
+        <w:t>This document</w:t>
+      </w:r>
+      <w:r>
+        <w:rPr>
+          <w:rFonts w:asciiTheme="majorHAnsi" w:hAnsiTheme="majorHAnsi"/>
+        </w:rPr>
+        <w:t xml:space="preserve"> defines the project plan of the </w:t>
+      </w:r>
+      <w:r>
+        <w:rPr>
+          <w:rFonts w:asciiTheme="majorHAnsi" w:hAnsiTheme="majorHAnsi"/>
+        </w:rPr>
+        <w:t>StoreAssist</w:t>
+      </w:r>
+      <w:r>
+        <w:rPr>
+          <w:rFonts w:asciiTheme="majorHAnsi" w:hAnsiTheme="majorHAnsi"/>
+        </w:rPr>
+        <w:t xml:space="preserve"> application</w:t>
+      </w:r>
+      <w:r>
+        <w:rPr>
+          <w:rFonts w:asciiTheme="majorHAnsi" w:hAnsiTheme="majorHAnsi"/>
+        </w:rPr>
+        <w:t>. The overview includes objectives of the project, organization of the project team, development process that is going to be used during the project, assessment of possible risks, communication used between project stakeholders and project plan that includes time schedule and activity plan.</w:t>
+      </w:r>
+    </w:p>
+    <w:p>
+      <w:pPr>
+        <w:rPr>
+          <w:rFonts w:asciiTheme="majorHAnsi" w:hAnsiTheme="majorHAnsi"/>
+        </w:rPr>
+      </w:pPr>
+    </w:p>
+    <w:p>
+      <w:pPr>
+        <w:pStyle w:val="Heading2"/>
+        <w:rPr>
+          <w:rFonts w:eastAsia="Arial Unicode MS"/>
+        </w:rPr>
+      </w:pPr>
+      <w:bookmarkStart w:id="10" w:name="_Toc38451900"/>
+      <w:bookmarkStart w:id="11" w:name="_Toc527861946"/>
+      <w:bookmarkEnd w:id="5"/>
+      <w:r>
+        <w:t>Definitions and acronyms</w:t>
+      </w:r>
       <w:bookmarkEnd w:id="10"/>
     </w:p>
     <w:p>
       <w:pPr>
-        <w:ind w:firstLine="720"/>
-        <w:rPr>
-          <w:rFonts w:asciiTheme="majorHAnsi" w:hAnsiTheme="majorHAnsi"/>
-        </w:rPr>
-      </w:pPr>
-      <w:r>
-        <w:rPr>
-          <w:rFonts w:asciiTheme="majorHAnsi" w:hAnsiTheme="majorHAnsi"/>
-        </w:rPr>
-        <w:t>This document</w:t>
-      </w:r>
-      <w:r>
-        <w:rPr>
-          <w:rFonts w:asciiTheme="majorHAnsi" w:hAnsiTheme="majorHAnsi"/>
-        </w:rPr>
-        <w:t xml:space="preserve"> defines the project plan of the </w:t>
-      </w:r>
-      <w:r>
-        <w:rPr>
-          <w:rFonts w:asciiTheme="majorHAnsi" w:hAnsiTheme="majorHAnsi"/>
-        </w:rPr>
-        <w:t>StoreAssist</w:t>
-      </w:r>
-      <w:r>
-        <w:rPr>
-          <w:rFonts w:asciiTheme="majorHAnsi" w:hAnsiTheme="majorHAnsi"/>
-        </w:rPr>
-        <w:t xml:space="preserve"> application</w:t>
-      </w:r>
-      <w:r>
-        <w:rPr>
-          <w:rFonts w:asciiTheme="majorHAnsi" w:hAnsiTheme="majorHAnsi"/>
-        </w:rPr>
-        <w:t>. The overview includes objectives of the project, organization of the project team, development process that is going to be used during the project, assessment of possible risks, communication used between project stakeholders and project plan that includes time schedule and activity plan.</w:t>
-      </w:r>
-    </w:p>
-    <w:p>
-      <w:pPr>
-        <w:rPr>
-          <w:rFonts w:asciiTheme="majorHAnsi" w:hAnsiTheme="majorHAnsi"/>
-        </w:rPr>
-      </w:pPr>
-    </w:p>
-    <w:p>
-      <w:pPr>
-        <w:pStyle w:val="Heading2"/>
-        <w:rPr>
-          <w:rFonts w:eastAsia="Arial Unicode MS"/>
-        </w:rPr>
-      </w:pPr>
-      <w:bookmarkStart w:id="11" w:name="_Toc38451900"/>
-      <w:bookmarkStart w:id="12" w:name="_Toc527861946"/>
-      <w:bookmarkEnd w:id="6"/>
-      <w:r>
-        <w:t>Definitions and acronyms</w:t>
-      </w:r>
-      <w:bookmarkEnd w:id="11"/>
-    </w:p>
-    <w:p>
-      <w:pPr>
         <w:pStyle w:val="Heading3"/>
         <w:rPr>
           <w:rFonts w:asciiTheme="majorHAnsi" w:eastAsia="Arial Unicode MS" w:hAnsiTheme="majorHAnsi"/>
         </w:rPr>
       </w:pPr>
-      <w:bookmarkStart w:id="13" w:name="_Toc38451901"/>
+      <w:bookmarkStart w:id="12" w:name="_Toc38451901"/>
       <w:r>
         <w:rPr>
           <w:rFonts w:asciiTheme="majorHAnsi" w:hAnsiTheme="majorHAnsi"/>
         </w:rPr>
         <w:t>Definitions</w:t>
       </w:r>
-      <w:bookmarkEnd w:id="13"/>
+      <w:bookmarkEnd w:id="12"/>
     </w:p>
     <w:p>
       <w:pPr>
@@ -3560,7 +3551,6 @@
               <w:rPr>
                 <w:rFonts w:asciiTheme="majorHAnsi" w:hAnsiTheme="majorHAnsi"/>
               </w:rPr>
-              <w:lastRenderedPageBreak/>
               <w:t>Product owner</w:t>
             </w:r>
           </w:p>
@@ -3590,6 +3580,7 @@
           </w:p>
         </w:tc>
       </w:tr>
+      <w:bookmarkEnd w:id="11"/>
     </w:tbl>
     <w:p>
       <w:pPr>
@@ -3600,42 +3591,21 @@
     </w:p>
     <w:p>
       <w:pPr>
-        <w:rPr>
-          <w:rFonts w:asciiTheme="majorHAnsi" w:hAnsiTheme="majorHAnsi"/>
-        </w:rPr>
-      </w:pPr>
-      <w:r>
-        <w:rPr>
-          <w:rFonts w:asciiTheme="majorHAnsi" w:hAnsiTheme="majorHAnsi"/>
-        </w:rPr>
-        <w:br w:type="page"/>
-      </w:r>
-      <w:bookmarkEnd w:id="12"/>
-    </w:p>
-    <w:p>
-      <w:pPr>
-        <w:rPr>
-          <w:rFonts w:asciiTheme="majorHAnsi" w:hAnsiTheme="majorHAnsi"/>
-        </w:rPr>
-      </w:pPr>
-    </w:p>
-    <w:p>
-      <w:pPr>
         <w:pStyle w:val="Heading1"/>
         <w:rPr>
           <w:rFonts w:asciiTheme="majorHAnsi" w:hAnsiTheme="majorHAnsi"/>
         </w:rPr>
       </w:pPr>
-      <w:bookmarkStart w:id="14" w:name="_Toc210191602"/>
-      <w:bookmarkStart w:id="15" w:name="_Toc38451902"/>
+      <w:bookmarkStart w:id="13" w:name="_Toc210191602"/>
+      <w:bookmarkStart w:id="14" w:name="_Toc38451902"/>
       <w:r>
         <w:rPr>
           <w:rFonts w:asciiTheme="majorHAnsi" w:hAnsiTheme="majorHAnsi"/>
         </w:rPr>
         <w:t>Background and Objectives</w:t>
       </w:r>
+      <w:bookmarkEnd w:id="13"/>
       <w:bookmarkEnd w:id="14"/>
-      <w:bookmarkEnd w:id="15"/>
     </w:p>
     <w:p/>
     <w:p>
@@ -3738,14 +3708,14 @@
           <w:rFonts w:asciiTheme="majorHAnsi" w:hAnsiTheme="majorHAnsi"/>
         </w:rPr>
       </w:pPr>
-      <w:bookmarkStart w:id="16" w:name="_Toc38451903"/>
+      <w:bookmarkStart w:id="15" w:name="_Toc38451903"/>
       <w:r>
         <w:rPr>
           <w:rFonts w:asciiTheme="majorHAnsi" w:hAnsiTheme="majorHAnsi"/>
         </w:rPr>
         <w:t>Architecture &amp; High Level Design</w:t>
       </w:r>
-      <w:bookmarkEnd w:id="16"/>
+      <w:bookmarkEnd w:id="15"/>
     </w:p>
     <w:p/>
     <w:p>
@@ -3914,23 +3884,17 @@
     </w:p>
     <w:p/>
     <w:p/>
+    <w:p>
+      <w:r>
+        <w:t>Below is the architecture diagram for our app:</w:t>
+      </w:r>
+    </w:p>
     <w:p/>
-    <w:p/>
-    <w:p/>
-    <w:p/>
-    <w:p/>
-    <w:p>
-      <w:r>
-        <w:t>Below is the architecture diagram for our app:</w:t>
-      </w:r>
-    </w:p>
-    <w:p/>
-    <w:p>
-      <w:r>
-        <w:rPr>
-          <w:noProof/>
-        </w:rPr>
-        <w:lastRenderedPageBreak/>
+    <w:p>
+      <w:r>
+        <w:rPr>
+          <w:noProof/>
+        </w:rPr>
         <w:drawing>
           <wp:inline distT="0" distB="0" distL="0" distR="0" wp14:anchorId="1F7DAAE6" wp14:editId="372C00A5">
             <wp:extent cx="5732145" cy="6948170"/>
@@ -3999,42 +3963,41 @@
           <w:rFonts w:asciiTheme="majorHAnsi" w:hAnsiTheme="majorHAnsi"/>
         </w:rPr>
       </w:pPr>
-      <w:bookmarkStart w:id="17" w:name="_Toc38451904"/>
-      <w:r>
-        <w:rPr>
-          <w:rFonts w:asciiTheme="majorHAnsi" w:hAnsiTheme="majorHAnsi"/>
-        </w:rPr>
-        <w:lastRenderedPageBreak/>
+      <w:bookmarkStart w:id="16" w:name="_Toc38451904"/>
+      <w:r>
+        <w:rPr>
+          <w:rFonts w:asciiTheme="majorHAnsi" w:hAnsiTheme="majorHAnsi"/>
+        </w:rPr>
         <w:t>Organization</w:t>
       </w:r>
+      <w:bookmarkEnd w:id="16"/>
+    </w:p>
+    <w:p>
+      <w:pPr>
+        <w:rPr>
+          <w:rFonts w:asciiTheme="majorHAnsi" w:hAnsiTheme="majorHAnsi"/>
+        </w:rPr>
+      </w:pPr>
+    </w:p>
+    <w:p>
+      <w:pPr>
+        <w:rPr>
+          <w:rFonts w:asciiTheme="majorHAnsi" w:hAnsiTheme="majorHAnsi"/>
+        </w:rPr>
+      </w:pPr>
+    </w:p>
+    <w:p>
+      <w:pPr>
+        <w:pStyle w:val="Heading2"/>
+        <w:rPr>
+          <w:i/>
+        </w:rPr>
+      </w:pPr>
+      <w:bookmarkStart w:id="17" w:name="_Toc38451905"/>
+      <w:r>
+        <w:t>Project group</w:t>
+      </w:r>
       <w:bookmarkEnd w:id="17"/>
-    </w:p>
-    <w:p>
-      <w:pPr>
-        <w:rPr>
-          <w:rFonts w:asciiTheme="majorHAnsi" w:hAnsiTheme="majorHAnsi"/>
-        </w:rPr>
-      </w:pPr>
-    </w:p>
-    <w:p>
-      <w:pPr>
-        <w:rPr>
-          <w:rFonts w:asciiTheme="majorHAnsi" w:hAnsiTheme="majorHAnsi"/>
-        </w:rPr>
-      </w:pPr>
-    </w:p>
-    <w:p>
-      <w:pPr>
-        <w:pStyle w:val="Heading2"/>
-        <w:rPr>
-          <w:i/>
-        </w:rPr>
-      </w:pPr>
-      <w:bookmarkStart w:id="18" w:name="_Toc38451905"/>
-      <w:r>
-        <w:t>Project group</w:t>
-      </w:r>
-      <w:bookmarkEnd w:id="18"/>
     </w:p>
     <w:p>
       <w:pPr>
@@ -4422,54 +4385,54 @@
       <w:pPr>
         <w:pStyle w:val="Heading2"/>
       </w:pPr>
-      <w:bookmarkStart w:id="19" w:name="_Toc38451906"/>
+      <w:bookmarkStart w:id="18" w:name="_Toc38451906"/>
       <w:r>
         <w:t>Customer</w:t>
       </w:r>
+      <w:bookmarkEnd w:id="18"/>
+    </w:p>
+    <w:p>
+      <w:pPr>
+        <w:ind w:firstLine="360"/>
+        <w:rPr>
+          <w:rFonts w:asciiTheme="majorHAnsi" w:hAnsiTheme="majorHAnsi"/>
+        </w:rPr>
+      </w:pPr>
+      <w:r>
+        <w:rPr>
+          <w:rFonts w:asciiTheme="majorHAnsi" w:hAnsiTheme="majorHAnsi"/>
+        </w:rPr>
+        <w:t xml:space="preserve">The target customers are </w:t>
+      </w:r>
+      <w:r>
+        <w:rPr>
+          <w:rFonts w:asciiTheme="majorHAnsi" w:hAnsiTheme="majorHAnsi"/>
+        </w:rPr>
+        <w:t>employees of any large supermarket or retail stores. This app makes their day to tasks a lot easier. They can add in new reward program members, retrieve members, also answer customer queries using the chatbot and easily post new offers to social media.</w:t>
+      </w:r>
+    </w:p>
+    <w:p>
+      <w:pPr>
+        <w:rPr>
+          <w:rFonts w:asciiTheme="majorHAnsi" w:hAnsiTheme="majorHAnsi"/>
+        </w:rPr>
+      </w:pPr>
+    </w:p>
+    <w:p>
+      <w:pPr>
+        <w:pStyle w:val="Heading1"/>
+        <w:rPr>
+          <w:rFonts w:asciiTheme="majorHAnsi" w:hAnsiTheme="majorHAnsi"/>
+        </w:rPr>
+      </w:pPr>
+      <w:bookmarkStart w:id="19" w:name="_Toc38451907"/>
+      <w:r>
+        <w:rPr>
+          <w:rFonts w:asciiTheme="majorHAnsi" w:hAnsiTheme="majorHAnsi"/>
+        </w:rPr>
+        <w:t>Development process</w:t>
+      </w:r>
       <w:bookmarkEnd w:id="19"/>
-    </w:p>
-    <w:p>
-      <w:pPr>
-        <w:ind w:firstLine="360"/>
-        <w:rPr>
-          <w:rFonts w:asciiTheme="majorHAnsi" w:hAnsiTheme="majorHAnsi"/>
-        </w:rPr>
-      </w:pPr>
-      <w:r>
-        <w:rPr>
-          <w:rFonts w:asciiTheme="majorHAnsi" w:hAnsiTheme="majorHAnsi"/>
-        </w:rPr>
-        <w:t xml:space="preserve">The target customers are </w:t>
-      </w:r>
-      <w:r>
-        <w:rPr>
-          <w:rFonts w:asciiTheme="majorHAnsi" w:hAnsiTheme="majorHAnsi"/>
-        </w:rPr>
-        <w:t>employees of any large supermarket or retail stores. This app makes their day to tasks a lot easier. They can add in new reward program members, retrieve members, also answer customer queries using the chatbot and easily post new offers to social media.</w:t>
-      </w:r>
-    </w:p>
-    <w:p>
-      <w:pPr>
-        <w:rPr>
-          <w:rFonts w:asciiTheme="majorHAnsi" w:hAnsiTheme="majorHAnsi"/>
-        </w:rPr>
-      </w:pPr>
-    </w:p>
-    <w:p>
-      <w:pPr>
-        <w:pStyle w:val="Heading1"/>
-        <w:rPr>
-          <w:rFonts w:asciiTheme="majorHAnsi" w:hAnsiTheme="majorHAnsi"/>
-        </w:rPr>
-      </w:pPr>
-      <w:bookmarkStart w:id="20" w:name="_Toc38451907"/>
-      <w:r>
-        <w:rPr>
-          <w:rFonts w:asciiTheme="majorHAnsi" w:hAnsiTheme="majorHAnsi"/>
-        </w:rPr>
-        <w:t>Development process</w:t>
-      </w:r>
-      <w:bookmarkEnd w:id="20"/>
     </w:p>
     <w:p>
       <w:pPr>
@@ -4614,7 +4577,14 @@
         <w:rPr>
           <w:rFonts w:asciiTheme="majorHAnsi" w:hAnsiTheme="majorHAnsi"/>
         </w:rPr>
-        <w:t xml:space="preserve">. The code is uploaded to git repository from where the </w:t>
+        <w:t xml:space="preserve">. The code is uploaded to git repository from where </w:t>
+      </w:r>
+      <w:r>
+        <w:rPr>
+          <w:rFonts w:asciiTheme="majorHAnsi" w:hAnsiTheme="majorHAnsi"/>
+        </w:rPr>
+        <w:lastRenderedPageBreak/>
+        <w:t xml:space="preserve">the </w:t>
       </w:r>
       <w:proofErr w:type="spellStart"/>
       <w:r>
@@ -4670,14 +4640,7 @@
         <w:rPr>
           <w:rFonts w:asciiTheme="majorHAnsi" w:hAnsiTheme="majorHAnsi"/>
         </w:rPr>
-        <w:t xml:space="preserve"> is used in </w:t>
-      </w:r>
-      <w:r>
-        <w:rPr>
-          <w:rFonts w:asciiTheme="majorHAnsi" w:hAnsiTheme="majorHAnsi"/>
-        </w:rPr>
-        <w:lastRenderedPageBreak/>
-        <w:t xml:space="preserve">Route53 DNS. Whenever the code is updated in git automatically the AWS </w:t>
+        <w:t xml:space="preserve"> is used in Route53 DNS. Whenever the code is updated in git automatically the AWS </w:t>
       </w:r>
       <w:proofErr w:type="spellStart"/>
       <w:r>
@@ -4715,14 +4678,14 @@
           <w:rFonts w:asciiTheme="majorHAnsi" w:hAnsiTheme="majorHAnsi"/>
         </w:rPr>
       </w:pPr>
-      <w:bookmarkStart w:id="21" w:name="_Toc38451908"/>
+      <w:bookmarkStart w:id="20" w:name="_Toc38451908"/>
       <w:r>
         <w:rPr>
           <w:rFonts w:asciiTheme="majorHAnsi" w:hAnsiTheme="majorHAnsi"/>
         </w:rPr>
         <w:t>Project risks</w:t>
       </w:r>
-      <w:bookmarkEnd w:id="21"/>
+      <w:bookmarkEnd w:id="20"/>
     </w:p>
     <w:p>
       <w:pPr>
@@ -4874,15 +4837,15 @@
           <w:rFonts w:asciiTheme="majorHAnsi" w:hAnsiTheme="majorHAnsi"/>
         </w:rPr>
       </w:pPr>
-      <w:bookmarkStart w:id="22" w:name="_Toc38451909"/>
-      <w:bookmarkStart w:id="23" w:name="_Toc527861971"/>
+      <w:bookmarkStart w:id="21" w:name="_Toc38451909"/>
+      <w:bookmarkStart w:id="22" w:name="_Toc527861971"/>
       <w:r>
         <w:rPr>
           <w:rFonts w:asciiTheme="majorHAnsi" w:hAnsiTheme="majorHAnsi"/>
         </w:rPr>
         <w:t>Communication</w:t>
       </w:r>
-      <w:bookmarkEnd w:id="22"/>
+      <w:bookmarkEnd w:id="21"/>
     </w:p>
     <w:p>
       <w:pPr>
@@ -4916,11 +4879,11 @@
       <w:pPr>
         <w:pStyle w:val="Heading2"/>
       </w:pPr>
-      <w:bookmarkStart w:id="24" w:name="_Toc38451910"/>
+      <w:bookmarkStart w:id="23" w:name="_Toc38451910"/>
       <w:r>
         <w:t>Collaboration</w:t>
       </w:r>
-      <w:bookmarkEnd w:id="24"/>
+      <w:bookmarkEnd w:id="23"/>
     </w:p>
     <w:p/>
     <w:p>
@@ -4986,11 +4949,11 @@
       <w:r>
         <w:t xml:space="preserve"> </w:t>
       </w:r>
-      <w:bookmarkStart w:id="25" w:name="_Toc38451911"/>
+      <w:bookmarkStart w:id="24" w:name="_Toc38451911"/>
       <w:r>
         <w:t>Git</w:t>
       </w:r>
-      <w:bookmarkEnd w:id="25"/>
+      <w:bookmarkEnd w:id="24"/>
     </w:p>
     <w:p>
       <w:pPr>
@@ -5060,25 +5023,26 @@
           <w:rFonts w:asciiTheme="majorHAnsi" w:hAnsiTheme="majorHAnsi"/>
         </w:rPr>
       </w:pPr>
-      <w:bookmarkStart w:id="26" w:name="_Toc38451912"/>
-      <w:bookmarkEnd w:id="23"/>
-      <w:r>
-        <w:rPr>
-          <w:rFonts w:asciiTheme="majorHAnsi" w:hAnsiTheme="majorHAnsi"/>
-        </w:rPr>
+      <w:bookmarkStart w:id="25" w:name="_Toc38451912"/>
+      <w:bookmarkEnd w:id="22"/>
+      <w:r>
+        <w:rPr>
+          <w:rFonts w:asciiTheme="majorHAnsi" w:hAnsiTheme="majorHAnsi"/>
+        </w:rPr>
+        <w:lastRenderedPageBreak/>
         <w:t>Project plan</w:t>
       </w:r>
+      <w:bookmarkEnd w:id="25"/>
+    </w:p>
+    <w:p>
+      <w:pPr>
+        <w:pStyle w:val="Heading2"/>
+      </w:pPr>
+      <w:bookmarkStart w:id="26" w:name="_Toc38451913"/>
+      <w:r>
+        <w:t>Time schedule</w:t>
+      </w:r>
       <w:bookmarkEnd w:id="26"/>
-    </w:p>
-    <w:p>
-      <w:pPr>
-        <w:pStyle w:val="Heading2"/>
-      </w:pPr>
-      <w:bookmarkStart w:id="27" w:name="_Toc38451913"/>
-      <w:r>
-        <w:t>Time schedule</w:t>
-      </w:r>
-      <w:bookmarkEnd w:id="27"/>
     </w:p>
     <w:p>
       <w:pPr>
@@ -6450,6 +6414,7 @@
               <w:rPr>
                 <w:rFonts w:asciiTheme="majorHAnsi" w:hAnsiTheme="majorHAnsi"/>
               </w:rPr>
+              <w:lastRenderedPageBreak/>
               <w:t>13.</w:t>
             </w:r>
           </w:p>
@@ -6536,11 +6501,11 @@
       <w:pPr>
         <w:pStyle w:val="Heading2"/>
       </w:pPr>
-      <w:bookmarkStart w:id="28" w:name="_Toc38451914"/>
+      <w:bookmarkStart w:id="27" w:name="_Toc38451914"/>
       <w:r>
         <w:t>Test plan</w:t>
       </w:r>
-      <w:bookmarkEnd w:id="28"/>
+      <w:bookmarkEnd w:id="27"/>
     </w:p>
     <w:p/>
     <w:p>
@@ -6591,7 +6556,6 @@
               <w:rPr>
                 <w:rFonts w:asciiTheme="majorHAnsi" w:hAnsiTheme="majorHAnsi"/>
               </w:rPr>
-              <w:lastRenderedPageBreak/>
               <w:t>Test No.</w:t>
             </w:r>
           </w:p>
@@ -7952,6 +7916,7 @@
               <w:rPr>
                 <w:rFonts w:asciiTheme="majorHAnsi" w:hAnsiTheme="majorHAnsi"/>
               </w:rPr>
+              <w:lastRenderedPageBreak/>
               <w:t>Expected Results:</w:t>
             </w:r>
           </w:p>
@@ -8108,7 +8073,6 @@
               <w:rPr>
                 <w:rFonts w:asciiTheme="majorHAnsi" w:hAnsiTheme="majorHAnsi"/>
               </w:rPr>
-              <w:lastRenderedPageBreak/>
               <w:t>Remarks:</w:t>
             </w:r>
           </w:p>
@@ -9414,6 +9378,7 @@
               <w:rPr>
                 <w:rFonts w:asciiTheme="majorHAnsi" w:hAnsiTheme="majorHAnsi"/>
               </w:rPr>
+              <w:lastRenderedPageBreak/>
               <w:t>Prerequisites:</w:t>
             </w:r>
           </w:p>
@@ -9543,7 +9508,6 @@
               <w:rPr>
                 <w:rFonts w:asciiTheme="majorHAnsi" w:hAnsiTheme="majorHAnsi"/>
               </w:rPr>
-              <w:lastRenderedPageBreak/>
               <w:t>Expected Results:</w:t>
             </w:r>
           </w:p>
@@ -10549,6 +10513,8 @@
           <w:rFonts w:asciiTheme="majorHAnsi" w:hAnsiTheme="majorHAnsi"/>
         </w:rPr>
       </w:pPr>
+      <w:bookmarkStart w:id="28" w:name="_GoBack"/>
+      <w:bookmarkEnd w:id="28"/>
     </w:p>
     <w:p>
       <w:pPr>
@@ -10636,7 +10602,6 @@
     </w:p>
     <w:p>
       <w:r>
-        <w:lastRenderedPageBreak/>
         <w:t xml:space="preserve">Banner: </w:t>
       </w:r>
       <w:hyperlink r:id="rId17" w:history="1">
@@ -10693,7 +10658,7 @@
     </w:p>
     <w:p/>
     <w:p/>
-    <w:bookmarkEnd w:id="3"/>
+    <w:bookmarkEnd w:id="2"/>
     <w:p>
       <w:pPr>
         <w:rPr>
@@ -14034,7 +13999,7 @@
 </file>
 
 <file path=customXml/itemProps1.xml><?xml version="1.0" encoding="utf-8"?>
-<ds:datastoreItem xmlns:ds="http://schemas.openxmlformats.org/officeDocument/2006/customXml" ds:itemID="{9287322D-4A4E-574A-893D-0FC5A9FDBF4C}">
+<ds:datastoreItem xmlns:ds="http://schemas.openxmlformats.org/officeDocument/2006/customXml" ds:itemID="{CFC0F9B6-2359-D244-AE09-163E3056EFD1}">
   <ds:schemaRefs>
     <ds:schemaRef ds:uri="http://schemas.openxmlformats.org/officeDocument/2006/bibliography"/>
   </ds:schemaRefs>

</xml_diff>